<commit_message>
changes made to the presentation slides.
</commit_message>
<xml_diff>
--- a/Game proposal by Team FOL.docx
+++ b/Game proposal by Team FOL.docx
@@ -30,8 +30,10 @@
         </w:numPr>
       </w:pPr>
       <w:r>
-        <w:t>Troll Cat</w:t>
-      </w:r>
+        <w:t>Laser Cat</w:t>
+      </w:r>
+      <w:bookmarkStart w:id="0" w:name="_GoBack"/>
+      <w:bookmarkEnd w:id="0"/>
     </w:p>
     <w:p>
       <w:r>
@@ -714,10 +716,7 @@
     </w:p>
     <w:p/>
     <w:p/>
-    <w:p>
-      <w:bookmarkStart w:id="0" w:name="_GoBack"/>
-      <w:bookmarkEnd w:id="0"/>
-    </w:p>
+    <w:p/>
     <w:p/>
     <w:p/>
     <w:p/>

</xml_diff>

<commit_message>
presentation slides slightly changed.
</commit_message>
<xml_diff>
--- a/Game proposal by Team FOL.docx
+++ b/Game proposal by Team FOL.docx
@@ -32,8 +32,6 @@
       <w:r>
         <w:t>Laser Cat</w:t>
       </w:r>
-      <w:bookmarkStart w:id="0" w:name="_GoBack"/>
-      <w:bookmarkEnd w:id="0"/>
     </w:p>
     <w:p>
       <w:r>
@@ -70,7 +68,19 @@
         </w:numPr>
       </w:pPr>
       <w:r>
-        <w:t>Player has up to 5 lives and the game ends when all lives are gone.</w:t>
+        <w:t xml:space="preserve">Player has up to </w:t>
+      </w:r>
+      <w:r>
+        <w:t>a set number of health</w:t>
+      </w:r>
+      <w:r>
+        <w:t xml:space="preserve"> and t</w:t>
+      </w:r>
+      <w:r>
+        <w:t>he game ends when health is completely depleted</w:t>
+      </w:r>
+      <w:r>
+        <w:t>.</w:t>
       </w:r>
     </w:p>
     <w:p>
@@ -179,7 +189,7 @@
         </w:numPr>
       </w:pPr>
       <w:r>
-        <w:t>The more cycles are completed, the faster the game gets (progressive difficulty).</w:t>
+        <w:t>As time goes by, the cat paws should move at a faster rate</w:t>
       </w:r>
     </w:p>
     <w:p>
@@ -241,7 +251,10 @@
         </w:numPr>
       </w:pPr>
       <w:r>
-        <w:t>Lives and scores</w:t>
+        <w:t>Health</w:t>
+      </w:r>
+      <w:r>
+        <w:t xml:space="preserve"> and scores</w:t>
       </w:r>
     </w:p>
     <w:p>
@@ -277,7 +290,16 @@
         </w:numPr>
       </w:pPr>
       <w:r>
-        <w:t>Create a dot to represent the player (black dot if possible)</w:t>
+        <w:t>Create a dot</w:t>
+      </w:r>
+      <w:r>
+        <w:t xml:space="preserve"> (or a set of dots)</w:t>
+      </w:r>
+      <w:r>
+        <w:t xml:space="preserve"> to represent th</w:t>
+      </w:r>
+      <w:r>
+        <w:t>e player</w:t>
       </w:r>
     </w:p>
     <w:p>
@@ -330,44 +352,53 @@
       <w:r>
         <w:t xml:space="preserve"> the cat paws appear at randomized times</w:t>
       </w:r>
-    </w:p>
-    <w:p>
-      <w:pPr>
-        <w:pStyle w:val="ListParagraph"/>
-        <w:numPr>
-          <w:ilvl w:val="1"/>
-          <w:numId w:val="3"/>
-        </w:numPr>
-      </w:pPr>
-      <w:r>
-        <w:t>Lives and scores</w:t>
-      </w:r>
-    </w:p>
-    <w:p>
-      <w:pPr>
-        <w:pStyle w:val="ListParagraph"/>
-        <w:numPr>
-          <w:ilvl w:val="2"/>
-          <w:numId w:val="3"/>
-        </w:numPr>
-      </w:pPr>
-      <w:r>
-        <w:t>Game ends when player loses all lives</w:t>
-      </w:r>
-    </w:p>
-    <w:p>
-      <w:pPr>
-        <w:pStyle w:val="ListParagraph"/>
-        <w:numPr>
-          <w:ilvl w:val="2"/>
-          <w:numId w:val="3"/>
-        </w:numPr>
-      </w:pPr>
-      <w:r>
-        <w:t xml:space="preserve">Gameplay gets faster after every interval </w:t>
-      </w:r>
-      <w:r>
-        <w:t>of 30 seconds</w:t>
+      <w:r>
+        <w:t xml:space="preserve"> and areas</w:t>
+      </w:r>
+    </w:p>
+    <w:p>
+      <w:pPr>
+        <w:pStyle w:val="ListParagraph"/>
+        <w:numPr>
+          <w:ilvl w:val="1"/>
+          <w:numId w:val="3"/>
+        </w:numPr>
+      </w:pPr>
+      <w:r>
+        <w:t>Health</w:t>
+      </w:r>
+      <w:r>
+        <w:t xml:space="preserve"> and scores</w:t>
+      </w:r>
+    </w:p>
+    <w:p>
+      <w:pPr>
+        <w:pStyle w:val="ListParagraph"/>
+        <w:numPr>
+          <w:ilvl w:val="2"/>
+          <w:numId w:val="3"/>
+        </w:numPr>
+      </w:pPr>
+      <w:r>
+        <w:t>Game ends when</w:t>
+      </w:r>
+      <w:r>
+        <w:t xml:space="preserve"> player loses all health points</w:t>
+      </w:r>
+    </w:p>
+    <w:p>
+      <w:pPr>
+        <w:pStyle w:val="ListParagraph"/>
+        <w:numPr>
+          <w:ilvl w:val="2"/>
+          <w:numId w:val="3"/>
+        </w:numPr>
+      </w:pPr>
+      <w:r>
+        <w:t>Gameplay g</w:t>
+      </w:r>
+      <w:r>
+        <w:t>ets faster at a set interval</w:t>
       </w:r>
     </w:p>
     <w:p/>
@@ -379,7 +410,6 @@
     <w:p/>
     <w:p>
       <w:r>
-        <w:lastRenderedPageBreak/>
         <w:t>Rating of Task D</w:t>
       </w:r>
       <w:r>
@@ -468,7 +498,10 @@
         </w:numPr>
       </w:pPr>
       <w:r>
-        <w:t>Lives and scores</w:t>
+        <w:t>Health</w:t>
+      </w:r>
+      <w:r>
+        <w:t xml:space="preserve"> and scores</w:t>
       </w:r>
     </w:p>
     <w:p>
@@ -516,7 +549,16 @@
         </w:numPr>
       </w:pPr>
       <w:r>
-        <w:t>Create a dot to represent the player (black dot if possible)</w:t>
+        <w:t>Create a dot</w:t>
+      </w:r>
+      <w:r>
+        <w:t xml:space="preserve"> (or a set of dots)</w:t>
+      </w:r>
+      <w:r>
+        <w:t xml:space="preserve"> to represent th</w:t>
+      </w:r>
+      <w:r>
+        <w:t>e player</w:t>
       </w:r>
     </w:p>
     <w:p>
@@ -603,7 +645,10 @@
         </w:numPr>
       </w:pPr>
       <w:r>
-        <w:t>Make the cat paw appear at randomized timings</w:t>
+        <w:t xml:space="preserve">Make the cat </w:t>
+      </w:r>
+      <w:r>
+        <w:t>paw appear at randomized timing and areas</w:t>
       </w:r>
     </w:p>
     <w:p>
@@ -627,19 +672,25 @@
         </w:numPr>
       </w:pPr>
       <w:r>
-        <w:t>Lives and scores</w:t>
-      </w:r>
-    </w:p>
-    <w:p>
-      <w:pPr>
-        <w:pStyle w:val="ListParagraph"/>
-        <w:numPr>
-          <w:ilvl w:val="2"/>
-          <w:numId w:val="3"/>
-        </w:numPr>
-      </w:pPr>
-      <w:r>
-        <w:t>Game ends when player loses all lives</w:t>
+        <w:t>Health</w:t>
+      </w:r>
+      <w:r>
+        <w:t xml:space="preserve"> and scores</w:t>
+      </w:r>
+    </w:p>
+    <w:p>
+      <w:pPr>
+        <w:pStyle w:val="ListParagraph"/>
+        <w:numPr>
+          <w:ilvl w:val="2"/>
+          <w:numId w:val="3"/>
+        </w:numPr>
+      </w:pPr>
+      <w:r>
+        <w:t xml:space="preserve">Game </w:t>
+      </w:r>
+      <w:r>
+        <w:t>ends when player loses all health points</w:t>
       </w:r>
     </w:p>
     <w:p>
@@ -663,8 +714,13 @@
         </w:numPr>
       </w:pPr>
       <w:r>
-        <w:t>Gameplay gets faster after 30 seconds intervals</w:t>
-      </w:r>
+        <w:t>Gameplay gets f</w:t>
+      </w:r>
+      <w:r>
+        <w:t>aster after a set interval</w:t>
+      </w:r>
+      <w:bookmarkStart w:id="0" w:name="_GoBack"/>
+      <w:bookmarkEnd w:id="0"/>
     </w:p>
     <w:p>
       <w:pPr>
@@ -727,7 +783,6 @@
     <w:p/>
     <w:p>
       <w:r>
-        <w:lastRenderedPageBreak/>
         <w:t>Estimation of T</w:t>
       </w:r>
       <w:r>
@@ -870,7 +925,10 @@
         </w:numPr>
       </w:pPr>
       <w:r>
-        <w:t>Lives and scores</w:t>
+        <w:t>Health</w:t>
+      </w:r>
+      <w:r>
+        <w:t xml:space="preserve"> and scores</w:t>
       </w:r>
     </w:p>
     <w:p>
@@ -918,7 +976,16 @@
         </w:numPr>
       </w:pPr>
       <w:r>
-        <w:t>Create a dot to represent the player (black dot if possible)</w:t>
+        <w:t>Create a dot</w:t>
+      </w:r>
+      <w:r>
+        <w:t xml:space="preserve"> (or a set of dots)</w:t>
+      </w:r>
+      <w:r>
+        <w:t xml:space="preserve"> to represent th</w:t>
+      </w:r>
+      <w:r>
+        <w:t>e player</w:t>
       </w:r>
     </w:p>
     <w:p>
@@ -1002,7 +1069,10 @@
         </w:numPr>
       </w:pPr>
       <w:r>
-        <w:t>Make the cat paw appear at randomized timings</w:t>
+        <w:t xml:space="preserve">Make the cat </w:t>
+      </w:r>
+      <w:r>
+        <w:t>paw appear at randomized timing and areas</w:t>
       </w:r>
     </w:p>
     <w:p>
@@ -1026,19 +1096,25 @@
         </w:numPr>
       </w:pPr>
       <w:r>
-        <w:t>Lives and scores</w:t>
-      </w:r>
-    </w:p>
-    <w:p>
-      <w:pPr>
-        <w:pStyle w:val="ListParagraph"/>
-        <w:numPr>
-          <w:ilvl w:val="2"/>
-          <w:numId w:val="3"/>
-        </w:numPr>
-      </w:pPr>
-      <w:r>
-        <w:t>Game ends when player loses all lives</w:t>
+        <w:t>Health</w:t>
+      </w:r>
+      <w:r>
+        <w:t xml:space="preserve"> and scores</w:t>
+      </w:r>
+    </w:p>
+    <w:p>
+      <w:pPr>
+        <w:pStyle w:val="ListParagraph"/>
+        <w:numPr>
+          <w:ilvl w:val="2"/>
+          <w:numId w:val="3"/>
+        </w:numPr>
+      </w:pPr>
+      <w:r>
+        <w:t>Game ends when player l</w:t>
+      </w:r>
+      <w:r>
+        <w:t>oses all health points</w:t>
       </w:r>
     </w:p>
     <w:p>
@@ -1062,7 +1138,10 @@
         </w:numPr>
       </w:pPr>
       <w:r>
-        <w:t>Gameplay gets faster after 30 seconds intervals</w:t>
+        <w:t>Gameplay gets f</w:t>
+      </w:r>
+      <w:r>
+        <w:t>aster after a set interval</w:t>
       </w:r>
     </w:p>
     <w:p>

</xml_diff>